<commit_message>
changes in word documents as reports
</commit_message>
<xml_diff>
--- a/24RP15513_Project_Reports.docx
+++ b/24RP15513_Project_Reports.docx
@@ -2,26 +2,442 @@
 <file path=word/document.xml><?xml version="1.0" encoding="utf-8"?>
 <w:document xmlns:wpc="http://schemas.microsoft.com/office/word/2010/wordprocessingCanvas" xmlns:cx="http://schemas.microsoft.com/office/drawing/2014/chartex" xmlns:cx1="http://schemas.microsoft.com/office/drawing/2015/9/8/chartex" xmlns:cx2="http://schemas.microsoft.com/office/drawing/2015/10/21/chartex" xmlns:cx3="http://schemas.microsoft.com/office/drawing/2016/5/9/chartex" xmlns:cx4="http://schemas.microsoft.com/office/drawing/2016/5/10/chartex" xmlns:cx5="http://schemas.microsoft.com/office/drawing/2016/5/11/chartex" xmlns:cx6="http://schemas.microsoft.com/office/drawing/2016/5/12/chartex" xmlns:cx7="http://schemas.microsoft.com/office/drawing/2016/5/13/chartex" xmlns:cx8="http://schemas.microsoft.com/office/drawing/2016/5/14/chartex" xmlns:mc="http://schemas.openxmlformats.org/markup-compatibility/2006" xmlns:aink="http://schemas.microsoft.com/office/drawing/2016/ink" xmlns:am3d="http://schemas.microsoft.com/office/drawing/2017/model3d" xmlns:o="urn:schemas-microsoft-com:office:office" xmlns:oel="http://schemas.microsoft.com/office/2019/extlst" xmlns:r="http://schemas.openxmlformats.org/officeDocument/2006/relationships" xmlns:m="http://schemas.openxmlformats.org/officeDocument/2006/math" xmlns:v="urn:schemas-microsoft-com:vml" xmlns:wp14="http://schemas.microsoft.com/office/word/2010/wordprocessingDrawing" xmlns:wp="http://schemas.openxmlformats.org/drawingml/2006/wordprocessingDrawing" xmlns:w10="urn:schemas-microsoft-com:office:word" xmlns:w="http://schemas.openxmlformats.org/wordprocessingml/2006/main" xmlns:w14="http://schemas.microsoft.com/office/word/2010/wordml" xmlns:w15="http://schemas.microsoft.com/office/word/2012/wordml" xmlns:w16cex="http://schemas.microsoft.com/office/word/2018/wordml/cex" xmlns:w16cid="http://schemas.microsoft.com/office/word/2016/wordml/cid" xmlns:w16="http://schemas.microsoft.com/office/word/2018/wordml" xmlns:w16du="http://schemas.microsoft.com/office/word/2023/wordml/word16du" xmlns:w16sdtdh="http://schemas.microsoft.com/office/word/2020/wordml/sdtdatahash" xmlns:w16sdtfl="http://schemas.microsoft.com/office/word/2024/wordml/sdtformatlock" xmlns:w16se="http://schemas.microsoft.com/office/word/2015/wordml/symex" xmlns:wpg="http://schemas.microsoft.com/office/word/2010/wordprocessingGroup" xmlns:wpi="http://schemas.microsoft.com/office/word/2010/wordprocessingInk" xmlns:wne="http://schemas.microsoft.com/office/word/2006/wordml" xmlns:wps="http://schemas.microsoft.com/office/word/2010/wordprocessingShape" mc:Ignorable="w14 w15 w16se w16cid w16 w16cex w16sdtdh w16sdtfl w16du wp14">
   <w:body>
-    <w:p/>
-    <w:p>
-      <w:pPr>
+    <w:p>
+      <w:pPr>
+        <w:spacing w:line="360" w:lineRule="auto"/>
+        <w:rPr>
+          <w:rFonts w:ascii="Times New Roman" w:hAnsi="Times New Roman" w:cs="Times New Roman"/>
+          <w:b/>
+          <w:sz w:val="24"/>
+          <w:szCs w:val="24"/>
+        </w:rPr>
+      </w:pPr>
+      <w:r>
+        <w:rPr>
+          <w:rFonts w:ascii="Times New Roman" w:hAnsi="Times New Roman" w:cs="Times New Roman"/>
+          <w:b/>
+          <w:noProof/>
+          <w:sz w:val="24"/>
+          <w:szCs w:val="24"/>
+        </w:rPr>
+        <w:drawing>
+          <wp:inline distT="0" distB="0" distL="0" distR="0" wp14:anchorId="77710CE7" wp14:editId="4708E8BD">
+            <wp:extent cx="5998845" cy="890270"/>
+            <wp:effectExtent l="0" t="0" r="1905" b="5080"/>
+            <wp:docPr id="1" name="Picture 1"/>
+            <wp:cNvGraphicFramePr>
+              <a:graphicFrameLocks xmlns:a="http://schemas.openxmlformats.org/drawingml/2006/main" noChangeAspect="1"/>
+            </wp:cNvGraphicFramePr>
+            <a:graphic xmlns:a="http://schemas.openxmlformats.org/drawingml/2006/main">
+              <a:graphicData uri="http://schemas.openxmlformats.org/drawingml/2006/picture">
+                <pic:pic xmlns:pic="http://schemas.openxmlformats.org/drawingml/2006/picture">
+                  <pic:nvPicPr>
+                    <pic:cNvPr id="0" name="Picture 2"/>
+                    <pic:cNvPicPr>
+                      <a:picLocks noChangeAspect="1" noChangeArrowheads="1"/>
+                    </pic:cNvPicPr>
+                  </pic:nvPicPr>
+                  <pic:blipFill>
+                    <a:blip r:embed="rId5">
+                      <a:extLst>
+                        <a:ext uri="{28A0092B-C50C-407E-A947-70E740481C1C}">
+                          <a14:useLocalDpi xmlns:a14="http://schemas.microsoft.com/office/drawing/2010/main" val="0"/>
+                        </a:ext>
+                      </a:extLst>
+                    </a:blip>
+                    <a:srcRect/>
+                    <a:stretch>
+                      <a:fillRect/>
+                    </a:stretch>
+                  </pic:blipFill>
+                  <pic:spPr bwMode="auto">
+                    <a:xfrm>
+                      <a:off x="0" y="0"/>
+                      <a:ext cx="5998845" cy="890270"/>
+                    </a:xfrm>
+                    <a:prstGeom prst="rect">
+                      <a:avLst/>
+                    </a:prstGeom>
+                    <a:noFill/>
+                  </pic:spPr>
+                </pic:pic>
+              </a:graphicData>
+            </a:graphic>
+          </wp:inline>
+        </w:drawing>
+      </w:r>
+    </w:p>
+    <w:p>
+      <w:pPr>
+        <w:spacing w:line="360" w:lineRule="auto"/>
+        <w:rPr>
+          <w:rFonts w:ascii="Times New Roman" w:hAnsi="Times New Roman" w:cs="Times New Roman"/>
+          <w:b/>
+          <w:sz w:val="24"/>
+          <w:szCs w:val="24"/>
+        </w:rPr>
+      </w:pPr>
+    </w:p>
+    <w:p>
+      <w:pPr>
+        <w:spacing w:line="360" w:lineRule="auto"/>
+        <w:rPr>
+          <w:rFonts w:ascii="Times New Roman" w:hAnsi="Times New Roman" w:cs="Times New Roman"/>
+          <w:b/>
+          <w:sz w:val="24"/>
+          <w:szCs w:val="24"/>
+        </w:rPr>
+      </w:pPr>
+      <w:r>
+        <w:rPr>
+          <w:rFonts w:ascii="Times New Roman" w:hAnsi="Times New Roman" w:cs="Times New Roman"/>
+          <w:b/>
+          <w:sz w:val="24"/>
+          <w:szCs w:val="24"/>
+        </w:rPr>
+        <w:t>Academic Year: 2024-2025</w:t>
+      </w:r>
+    </w:p>
+    <w:p>
+      <w:pPr>
+        <w:spacing w:line="360" w:lineRule="auto"/>
+        <w:rPr>
+          <w:rFonts w:ascii="Times New Roman" w:hAnsi="Times New Roman" w:cs="Times New Roman"/>
+          <w:b/>
+          <w:sz w:val="24"/>
+          <w:szCs w:val="24"/>
+        </w:rPr>
+      </w:pPr>
+      <w:r>
+        <w:rPr>
+          <w:rFonts w:ascii="Times New Roman" w:hAnsi="Times New Roman" w:cs="Times New Roman"/>
+          <w:b/>
+          <w:sz w:val="24"/>
+          <w:szCs w:val="24"/>
+        </w:rPr>
+        <w:t>ICT DEPARTMENT</w:t>
+      </w:r>
+    </w:p>
+    <w:p>
+      <w:pPr>
+        <w:spacing w:line="360" w:lineRule="auto"/>
+        <w:rPr>
+          <w:rFonts w:ascii="Times New Roman" w:hAnsi="Times New Roman" w:cs="Times New Roman"/>
+          <w:b/>
+          <w:sz w:val="24"/>
+          <w:szCs w:val="24"/>
+        </w:rPr>
+      </w:pPr>
+      <w:r>
+        <w:rPr>
+          <w:rFonts w:ascii="Times New Roman" w:hAnsi="Times New Roman" w:cs="Times New Roman"/>
+          <w:b/>
+          <w:sz w:val="24"/>
+          <w:szCs w:val="24"/>
+        </w:rPr>
+        <w:t xml:space="preserve">Program: </w:t>
+      </w:r>
+      <w:r>
+        <w:rPr>
+          <w:rFonts w:ascii="Times New Roman" w:hAnsi="Times New Roman" w:cs="Times New Roman"/>
+          <w:b/>
+          <w:sz w:val="24"/>
+          <w:szCs w:val="24"/>
+        </w:rPr>
+        <w:t>B-Tech IT Class</w:t>
+      </w:r>
+    </w:p>
+    <w:p>
+      <w:pPr>
+        <w:spacing w:line="360" w:lineRule="auto"/>
+        <w:rPr>
+          <w:rFonts w:ascii="Times New Roman" w:hAnsi="Times New Roman" w:cs="Times New Roman"/>
+          <w:b/>
+          <w:sz w:val="24"/>
+          <w:szCs w:val="24"/>
+        </w:rPr>
+      </w:pPr>
+      <w:r>
+        <w:rPr>
+          <w:rFonts w:ascii="Times New Roman" w:hAnsi="Times New Roman" w:cs="Times New Roman"/>
+          <w:b/>
+          <w:sz w:val="24"/>
+          <w:szCs w:val="24"/>
+        </w:rPr>
+        <w:t xml:space="preserve"> </w:t>
+      </w:r>
+      <w:r>
+        <w:rPr>
+          <w:rFonts w:ascii="Times New Roman" w:hAnsi="Times New Roman" w:cs="Times New Roman"/>
+          <w:b/>
+          <w:sz w:val="24"/>
+          <w:szCs w:val="24"/>
+        </w:rPr>
+        <w:t xml:space="preserve">Module Name: </w:t>
+      </w:r>
+      <w:r>
+        <w:rPr>
+          <w:rFonts w:ascii="Times New Roman" w:hAnsi="Times New Roman" w:cs="Times New Roman"/>
+          <w:b/>
+          <w:sz w:val="24"/>
+          <w:szCs w:val="24"/>
+        </w:rPr>
+        <w:t>DEVELOPMENT OPERATIONS</w:t>
+      </w:r>
+    </w:p>
+    <w:p>
+      <w:pPr>
+        <w:spacing w:line="360" w:lineRule="auto"/>
+        <w:rPr>
+          <w:rFonts w:ascii="Times New Roman" w:hAnsi="Times New Roman" w:cs="Times New Roman"/>
+          <w:b/>
+          <w:sz w:val="24"/>
+          <w:szCs w:val="24"/>
+        </w:rPr>
+      </w:pPr>
+      <w:r>
+        <w:rPr>
+          <w:rFonts w:ascii="Times New Roman" w:hAnsi="Times New Roman" w:cs="Times New Roman"/>
+          <w:b/>
+          <w:sz w:val="24"/>
+          <w:szCs w:val="24"/>
+        </w:rPr>
+        <w:t xml:space="preserve">Module code: </w:t>
+      </w:r>
+      <w:r>
+        <w:rPr>
+          <w:rFonts w:ascii="Times New Roman" w:hAnsi="Times New Roman" w:cs="Times New Roman"/>
+          <w:b/>
+          <w:sz w:val="24"/>
+          <w:szCs w:val="24"/>
+        </w:rPr>
+        <w:t>ITLDO801</w:t>
+      </w:r>
+    </w:p>
+    <w:p>
+      <w:pPr>
+        <w:spacing w:line="360" w:lineRule="auto"/>
+        <w:rPr>
+          <w:rFonts w:ascii="Times New Roman" w:hAnsi="Times New Roman" w:cs="Times New Roman"/>
+          <w:b/>
+          <w:sz w:val="24"/>
+          <w:szCs w:val="24"/>
+        </w:rPr>
+      </w:pPr>
+      <w:r>
+        <w:rPr>
+          <w:rFonts w:ascii="Times New Roman" w:hAnsi="Times New Roman" w:cs="Times New Roman"/>
+          <w:b/>
+          <w:sz w:val="24"/>
+          <w:szCs w:val="24"/>
+        </w:rPr>
+        <w:t xml:space="preserve"> </w:t>
+      </w:r>
+      <w:r>
+        <w:rPr>
+          <w:rFonts w:ascii="Times New Roman" w:hAnsi="Times New Roman" w:cs="Times New Roman"/>
+          <w:b/>
+          <w:sz w:val="24"/>
+          <w:szCs w:val="24"/>
+        </w:rPr>
+        <w:t>On 6</w:t>
+      </w:r>
+      <w:r>
+        <w:rPr>
+          <w:rFonts w:ascii="Times New Roman" w:hAnsi="Times New Roman" w:cs="Times New Roman"/>
+          <w:b/>
+          <w:sz w:val="24"/>
+          <w:szCs w:val="24"/>
+          <w:vertAlign w:val="superscript"/>
+        </w:rPr>
+        <w:t xml:space="preserve">th </w:t>
+      </w:r>
+      <w:r>
+        <w:rPr>
+          <w:rFonts w:ascii="Times New Roman" w:hAnsi="Times New Roman" w:cs="Times New Roman"/>
+          <w:b/>
+          <w:sz w:val="24"/>
+          <w:szCs w:val="24"/>
+        </w:rPr>
+        <w:t>February, 2025</w:t>
+      </w:r>
+    </w:p>
+    <w:p>
+      <w:pPr>
+        <w:spacing w:line="360" w:lineRule="auto"/>
+        <w:rPr>
+          <w:rFonts w:ascii="Times New Roman" w:hAnsi="Times New Roman" w:cs="Times New Roman"/>
+          <w:b/>
+          <w:sz w:val="24"/>
+          <w:szCs w:val="24"/>
+        </w:rPr>
+      </w:pPr>
+    </w:p>
+    <w:p>
+      <w:pPr>
+        <w:spacing w:line="360" w:lineRule="auto"/>
+        <w:rPr>
+          <w:rFonts w:ascii="Times New Roman" w:hAnsi="Times New Roman" w:cs="Times New Roman"/>
+          <w:b/>
+          <w:sz w:val="24"/>
+          <w:szCs w:val="24"/>
+        </w:rPr>
+      </w:pPr>
+    </w:p>
+    <w:p>
+      <w:pPr>
+        <w:spacing w:line="360" w:lineRule="auto"/>
         <w:jc w:val="center"/>
         <w:rPr>
           <w:rFonts w:ascii="Times New Roman" w:hAnsi="Times New Roman" w:cs="Times New Roman"/>
-          <w:sz w:val="32"/>
-          <w:szCs w:val="32"/>
-          <w:u w:val="single"/>
-        </w:rPr>
-      </w:pPr>
-      <w:r>
-        <w:rPr>
-          <w:rFonts w:ascii="Times New Roman" w:hAnsi="Times New Roman" w:cs="Times New Roman"/>
-          <w:sz w:val="32"/>
-          <w:szCs w:val="32"/>
-          <w:u w:val="single"/>
-        </w:rPr>
-        <w:t>Report of Continuous Assessment Practical Parts</w:t>
-      </w:r>
+          <w:b/>
+          <w:sz w:val="24"/>
+          <w:szCs w:val="24"/>
+        </w:rPr>
+      </w:pPr>
+      <w:r>
+        <w:rPr>
+          <w:rFonts w:ascii="Times New Roman" w:hAnsi="Times New Roman" w:cs="Times New Roman"/>
+          <w:b/>
+          <w:sz w:val="24"/>
+          <w:szCs w:val="24"/>
+        </w:rPr>
+        <w:t>REPORT OF CONTINUOUS ASSESSMENT PRACTICAL PARTS</w:t>
+      </w:r>
+    </w:p>
+    <w:p>
+      <w:pPr>
+        <w:spacing w:after="0" w:line="360" w:lineRule="auto"/>
+        <w:rPr>
+          <w:rFonts w:ascii="Times New Roman" w:hAnsi="Times New Roman" w:cs="Times New Roman"/>
+          <w:b/>
+          <w:sz w:val="24"/>
+          <w:szCs w:val="24"/>
+        </w:rPr>
+      </w:pPr>
+    </w:p>
+    <w:p>
+      <w:pPr>
+        <w:spacing w:after="0" w:line="360" w:lineRule="auto"/>
+        <w:jc w:val="center"/>
+        <w:rPr>
+          <w:rFonts w:ascii="Times New Roman" w:hAnsi="Times New Roman" w:cs="Times New Roman"/>
+          <w:sz w:val="24"/>
+          <w:szCs w:val="24"/>
+        </w:rPr>
+      </w:pPr>
+      <w:r>
+        <w:rPr>
+          <w:rFonts w:ascii="Times New Roman" w:hAnsi="Times New Roman" w:cs="Times New Roman"/>
+          <w:sz w:val="24"/>
+          <w:szCs w:val="24"/>
+        </w:rPr>
+        <w:t>Submitted By:</w:t>
+      </w:r>
+      <w:r>
+        <w:rPr>
+          <w:rFonts w:ascii="Times New Roman" w:hAnsi="Times New Roman" w:cs="Times New Roman"/>
+          <w:sz w:val="24"/>
+          <w:szCs w:val="24"/>
+        </w:rPr>
+        <w:t xml:space="preserve"> </w:t>
+      </w:r>
+      <w:r>
+        <w:rPr>
+          <w:rFonts w:ascii="Times New Roman" w:hAnsi="Times New Roman" w:cs="Times New Roman"/>
+          <w:sz w:val="24"/>
+          <w:szCs w:val="24"/>
+        </w:rPr>
+        <w:t>IRADUKUNDA Patrick 24RP15513</w:t>
+      </w:r>
+    </w:p>
+    <w:p>
+      <w:pPr>
+        <w:spacing w:after="0" w:line="360" w:lineRule="auto"/>
+        <w:rPr>
+          <w:rFonts w:ascii="Times New Roman" w:hAnsi="Times New Roman" w:cs="Times New Roman"/>
+          <w:sz w:val="24"/>
+          <w:szCs w:val="24"/>
+        </w:rPr>
+      </w:pPr>
+      <w:r>
+        <w:rPr>
+          <w:rFonts w:ascii="Times New Roman" w:hAnsi="Times New Roman" w:cs="Times New Roman"/>
+          <w:sz w:val="24"/>
+          <w:szCs w:val="24"/>
+        </w:rPr>
+        <w:t xml:space="preserve">                                        </w:t>
+      </w:r>
+    </w:p>
+    <w:p>
+      <w:pPr>
+        <w:spacing w:line="360" w:lineRule="auto"/>
+        <w:rPr>
+          <w:rFonts w:ascii="Times New Roman" w:hAnsi="Times New Roman" w:cs="Times New Roman"/>
+          <w:sz w:val="24"/>
+          <w:szCs w:val="24"/>
+        </w:rPr>
+      </w:pPr>
+    </w:p>
+    <w:p>
+      <w:pPr>
+        <w:spacing w:line="360" w:lineRule="auto"/>
+        <w:rPr>
+          <w:rFonts w:ascii="Times New Roman" w:hAnsi="Times New Roman" w:cs="Times New Roman"/>
+          <w:sz w:val="24"/>
+          <w:szCs w:val="24"/>
+        </w:rPr>
+      </w:pPr>
+    </w:p>
+    <w:p>
+      <w:pPr>
+        <w:spacing w:line="360" w:lineRule="auto"/>
+        <w:rPr>
+          <w:rFonts w:ascii="Times New Roman" w:hAnsi="Times New Roman" w:cs="Times New Roman"/>
+          <w:sz w:val="24"/>
+          <w:szCs w:val="24"/>
+        </w:rPr>
+      </w:pPr>
+    </w:p>
+    <w:p>
+      <w:pPr>
+        <w:spacing w:line="360" w:lineRule="auto"/>
+        <w:rPr>
+          <w:rFonts w:ascii="Times New Roman" w:hAnsi="Times New Roman" w:cs="Times New Roman"/>
+          <w:sz w:val="24"/>
+          <w:szCs w:val="24"/>
+        </w:rPr>
+      </w:pPr>
+    </w:p>
+    <w:p>
+      <w:pPr>
+        <w:spacing w:line="360" w:lineRule="auto"/>
+        <w:rPr>
+          <w:rFonts w:ascii="Times New Roman" w:hAnsi="Times New Roman" w:cs="Times New Roman"/>
+          <w:sz w:val="24"/>
+          <w:szCs w:val="24"/>
+        </w:rPr>
+      </w:pPr>
+    </w:p>
+    <w:p>
+      <w:pPr>
+        <w:spacing w:line="360" w:lineRule="auto"/>
+        <w:rPr>
+          <w:rFonts w:ascii="Times New Roman" w:hAnsi="Times New Roman" w:cs="Times New Roman"/>
+          <w:sz w:val="24"/>
+          <w:szCs w:val="24"/>
+        </w:rPr>
+      </w:pPr>
+    </w:p>
+    <w:p>
+      <w:pPr>
+        <w:spacing w:line="360" w:lineRule="auto"/>
+        <w:rPr>
+          <w:rFonts w:ascii="Times New Roman" w:hAnsi="Times New Roman" w:cs="Times New Roman"/>
+          <w:sz w:val="24"/>
+          <w:szCs w:val="24"/>
+        </w:rPr>
+      </w:pPr>
     </w:p>
     <w:p>
       <w:pPr>
@@ -43,7 +459,45 @@
           <w:sz w:val="32"/>
           <w:szCs w:val="32"/>
         </w:rPr>
+        <w:lastRenderedPageBreak/>
         <w:t>Project initialization and index page Creation</w:t>
+      </w:r>
+    </w:p>
+    <w:p>
+      <w:pPr>
+        <w:pStyle w:val="ListParagraph"/>
+        <w:spacing w:line="240" w:lineRule="auto"/>
+        <w:rPr>
+          <w:rFonts w:ascii="Times New Roman" w:hAnsi="Times New Roman" w:cs="Times New Roman"/>
+          <w:sz w:val="32"/>
+          <w:szCs w:val="32"/>
+        </w:rPr>
+      </w:pPr>
+    </w:p>
+    <w:p>
+      <w:pPr>
+        <w:pStyle w:val="ListParagraph"/>
+        <w:spacing w:line="240" w:lineRule="auto"/>
+        <w:jc w:val="center"/>
+        <w:rPr>
+          <w:rFonts w:ascii="Times New Roman" w:hAnsi="Times New Roman" w:cs="Times New Roman"/>
+          <w:b/>
+          <w:bCs/>
+          <w:color w:val="00B0F0"/>
+          <w:sz w:val="32"/>
+          <w:szCs w:val="32"/>
+        </w:rPr>
+      </w:pPr>
+      <w:r>
+        <w:rPr>
+          <w:rFonts w:ascii="Times New Roman" w:hAnsi="Times New Roman" w:cs="Times New Roman"/>
+          <w:b/>
+          <w:bCs/>
+          <w:color w:val="00B0F0"/>
+          <w:sz w:val="32"/>
+          <w:szCs w:val="32"/>
+        </w:rPr>
+        <w:t>Folder Creation</w:t>
       </w:r>
     </w:p>
     <w:p>
@@ -79,7 +533,7 @@
                     <pic:cNvPicPr/>
                   </pic:nvPicPr>
                   <pic:blipFill>
-                    <a:blip r:embed="rId5">
+                    <a:blip r:embed="rId6">
                       <a:extLst>
                         <a:ext uri="{28A0092B-C50C-407E-A947-70E740481C1C}">
                           <a14:useLocalDpi xmlns:a14="http://schemas.microsoft.com/office/drawing/2010/main" val="0"/>
@@ -110,6 +564,31 @@
       <w:pPr>
         <w:pStyle w:val="ListParagraph"/>
         <w:spacing w:line="240" w:lineRule="auto"/>
+        <w:jc w:val="center"/>
+        <w:rPr>
+          <w:rFonts w:ascii="Times New Roman" w:hAnsi="Times New Roman" w:cs="Times New Roman"/>
+          <w:b/>
+          <w:bCs/>
+          <w:sz w:val="32"/>
+          <w:szCs w:val="32"/>
+        </w:rPr>
+      </w:pPr>
+      <w:r>
+        <w:rPr>
+          <w:rFonts w:ascii="Times New Roman" w:hAnsi="Times New Roman" w:cs="Times New Roman"/>
+          <w:b/>
+          <w:bCs/>
+          <w:color w:val="00B0F0"/>
+          <w:sz w:val="32"/>
+          <w:szCs w:val="32"/>
+        </w:rPr>
+        <w:t>Code of index page</w:t>
+      </w:r>
+    </w:p>
+    <w:p>
+      <w:pPr>
+        <w:pStyle w:val="ListParagraph"/>
+        <w:spacing w:line="240" w:lineRule="auto"/>
         <w:rPr>
           <w:rFonts w:ascii="Times New Roman" w:hAnsi="Times New Roman" w:cs="Times New Roman"/>
           <w:sz w:val="32"/>
@@ -139,7 +618,7 @@
                     <pic:cNvPicPr/>
                   </pic:nvPicPr>
                   <pic:blipFill>
-                    <a:blip r:embed="rId6" cstate="print">
+                    <a:blip r:embed="rId7" cstate="print">
                       <a:extLst>
                         <a:ext uri="{28A0092B-C50C-407E-A947-70E740481C1C}">
                           <a14:useLocalDpi xmlns:a14="http://schemas.microsoft.com/office/drawing/2010/main" val="0"/>
@@ -170,6 +649,32 @@
       <w:pPr>
         <w:pStyle w:val="ListParagraph"/>
         <w:spacing w:line="240" w:lineRule="auto"/>
+        <w:jc w:val="center"/>
+        <w:rPr>
+          <w:rFonts w:ascii="Times New Roman" w:hAnsi="Times New Roman" w:cs="Times New Roman"/>
+          <w:b/>
+          <w:bCs/>
+          <w:color w:val="00B0F0"/>
+          <w:sz w:val="32"/>
+          <w:szCs w:val="32"/>
+        </w:rPr>
+      </w:pPr>
+      <w:r>
+        <w:rPr>
+          <w:rFonts w:ascii="Times New Roman" w:hAnsi="Times New Roman" w:cs="Times New Roman"/>
+          <w:b/>
+          <w:bCs/>
+          <w:color w:val="00B0F0"/>
+          <w:sz w:val="32"/>
+          <w:szCs w:val="32"/>
+        </w:rPr>
+        <w:t>Testing page or accessing page in browser</w:t>
+      </w:r>
+    </w:p>
+    <w:p>
+      <w:pPr>
+        <w:pStyle w:val="ListParagraph"/>
+        <w:spacing w:line="240" w:lineRule="auto"/>
         <w:rPr>
           <w:rFonts w:ascii="Times New Roman" w:hAnsi="Times New Roman" w:cs="Times New Roman"/>
           <w:sz w:val="32"/>
@@ -184,8 +689,8 @@
           <w:szCs w:val="32"/>
         </w:rPr>
         <w:drawing>
-          <wp:inline distT="0" distB="0" distL="0" distR="0" wp14:anchorId="136D4045" wp14:editId="2F2A63E8">
-            <wp:extent cx="4013200" cy="1644666"/>
+          <wp:inline distT="0" distB="0" distL="0" distR="0" wp14:anchorId="136D4045" wp14:editId="50E9058C">
+            <wp:extent cx="4197350" cy="1720133"/>
             <wp:effectExtent l="0" t="0" r="0" b="0"/>
             <wp:docPr id="1957590192" name="Picture 3"/>
             <wp:cNvGraphicFramePr>
@@ -199,7 +704,7 @@
                     <pic:cNvPicPr/>
                   </pic:nvPicPr>
                   <pic:blipFill>
-                    <a:blip r:embed="rId7">
+                    <a:blip r:embed="rId8">
                       <a:extLst>
                         <a:ext uri="{28A0092B-C50C-407E-A947-70E740481C1C}">
                           <a14:useLocalDpi xmlns:a14="http://schemas.microsoft.com/office/drawing/2010/main" val="0"/>
@@ -213,7 +718,7 @@
                   <pic:spPr>
                     <a:xfrm>
                       <a:off x="0" y="0"/>
-                      <a:ext cx="4027036" cy="1650336"/>
+                      <a:ext cx="4212806" cy="1726467"/>
                     </a:xfrm>
                     <a:prstGeom prst="rect">
                       <a:avLst/>
@@ -258,6 +763,31 @@
           <w:szCs w:val="32"/>
         </w:rPr>
         <w:t>Commit index page creation</w:t>
+      </w:r>
+    </w:p>
+    <w:p>
+      <w:pPr>
+        <w:pStyle w:val="ListParagraph"/>
+        <w:spacing w:line="240" w:lineRule="auto"/>
+        <w:rPr>
+          <w:rFonts w:ascii="Times New Roman" w:hAnsi="Times New Roman" w:cs="Times New Roman"/>
+          <w:b/>
+          <w:bCs/>
+          <w:color w:val="00B0F0"/>
+          <w:sz w:val="32"/>
+          <w:szCs w:val="32"/>
+        </w:rPr>
+      </w:pPr>
+      <w:r>
+        <w:rPr>
+          <w:rFonts w:ascii="Times New Roman" w:hAnsi="Times New Roman" w:cs="Times New Roman"/>
+          <w:b/>
+          <w:bCs/>
+          <w:color w:val="00B0F0"/>
+          <w:sz w:val="32"/>
+          <w:szCs w:val="32"/>
+        </w:rPr>
+        <w:t>Init part for initializing the git repository</w:t>
       </w:r>
     </w:p>
     <w:p>
@@ -293,7 +823,7 @@
                     <pic:cNvPicPr/>
                   </pic:nvPicPr>
                   <pic:blipFill>
-                    <a:blip r:embed="rId8">
+                    <a:blip r:embed="rId9">
                       <a:extLst>
                         <a:ext uri="{28A0092B-C50C-407E-A947-70E740481C1C}">
                           <a14:useLocalDpi xmlns:a14="http://schemas.microsoft.com/office/drawing/2010/main" val="0"/>
@@ -326,6 +856,31 @@
         <w:spacing w:line="240" w:lineRule="auto"/>
         <w:rPr>
           <w:rFonts w:ascii="Times New Roman" w:hAnsi="Times New Roman" w:cs="Times New Roman"/>
+          <w:b/>
+          <w:bCs/>
+          <w:color w:val="00B0F0"/>
+          <w:sz w:val="32"/>
+          <w:szCs w:val="32"/>
+        </w:rPr>
+      </w:pPr>
+      <w:r>
+        <w:rPr>
+          <w:rFonts w:ascii="Times New Roman" w:hAnsi="Times New Roman" w:cs="Times New Roman"/>
+          <w:b/>
+          <w:bCs/>
+          <w:color w:val="00B0F0"/>
+          <w:sz w:val="32"/>
+          <w:szCs w:val="32"/>
+        </w:rPr>
+        <w:t>Git status to the staging environment</w:t>
+      </w:r>
+    </w:p>
+    <w:p>
+      <w:pPr>
+        <w:pStyle w:val="ListParagraph"/>
+        <w:spacing w:line="240" w:lineRule="auto"/>
+        <w:rPr>
+          <w:rFonts w:ascii="Times New Roman" w:hAnsi="Times New Roman" w:cs="Times New Roman"/>
           <w:sz w:val="32"/>
           <w:szCs w:val="32"/>
         </w:rPr>
@@ -337,6 +892,7 @@
           <w:sz w:val="32"/>
           <w:szCs w:val="32"/>
         </w:rPr>
+        <w:lastRenderedPageBreak/>
         <w:drawing>
           <wp:inline distT="0" distB="0" distL="0" distR="0" wp14:anchorId="08D25B4C" wp14:editId="35B503D8">
             <wp:extent cx="4068923" cy="1111250"/>
@@ -353,7 +909,7 @@
                     <pic:cNvPicPr/>
                   </pic:nvPicPr>
                   <pic:blipFill>
-                    <a:blip r:embed="rId9">
+                    <a:blip r:embed="rId10">
                       <a:extLst>
                         <a:ext uri="{28A0092B-C50C-407E-A947-70E740481C1C}">
                           <a14:useLocalDpi xmlns:a14="http://schemas.microsoft.com/office/drawing/2010/main" val="0"/>
@@ -393,14 +949,35 @@
       <w:r>
         <w:rPr>
           <w:rFonts w:ascii="Times New Roman" w:hAnsi="Times New Roman" w:cs="Times New Roman"/>
+          <w:b/>
+          <w:bCs/>
+          <w:color w:val="00B0F0"/>
+          <w:sz w:val="32"/>
+          <w:szCs w:val="32"/>
+        </w:rPr>
+        <w:t>index file addition to staging environment</w:t>
+      </w:r>
+    </w:p>
+    <w:p>
+      <w:pPr>
+        <w:pStyle w:val="ListParagraph"/>
+        <w:spacing w:line="240" w:lineRule="auto"/>
+        <w:rPr>
+          <w:rFonts w:ascii="Times New Roman" w:hAnsi="Times New Roman" w:cs="Times New Roman"/>
+          <w:sz w:val="32"/>
+          <w:szCs w:val="32"/>
+        </w:rPr>
+      </w:pPr>
+      <w:r>
+        <w:rPr>
+          <w:rFonts w:ascii="Times New Roman" w:hAnsi="Times New Roman" w:cs="Times New Roman"/>
           <w:noProof/>
           <w:sz w:val="32"/>
           <w:szCs w:val="32"/>
         </w:rPr>
-        <w:lastRenderedPageBreak/>
         <w:drawing>
-          <wp:inline distT="0" distB="0" distL="0" distR="0" wp14:anchorId="462BA1C2" wp14:editId="52FCA7DA">
-            <wp:extent cx="4506995" cy="1930400"/>
+          <wp:inline distT="0" distB="0" distL="0" distR="0" wp14:anchorId="462BA1C2" wp14:editId="4F5036E3">
+            <wp:extent cx="4062227" cy="1739900"/>
             <wp:effectExtent l="0" t="0" r="0" b="0"/>
             <wp:docPr id="1328270061" name="Picture 6"/>
             <wp:cNvGraphicFramePr>
@@ -414,7 +991,7 @@
                     <pic:cNvPicPr/>
                   </pic:nvPicPr>
                   <pic:blipFill>
-                    <a:blip r:embed="rId10">
+                    <a:blip r:embed="rId11" cstate="print">
                       <a:extLst>
                         <a:ext uri="{28A0092B-C50C-407E-A947-70E740481C1C}">
                           <a14:useLocalDpi xmlns:a14="http://schemas.microsoft.com/office/drawing/2010/main" val="0"/>
@@ -428,7 +1005,7 @@
                   <pic:spPr>
                     <a:xfrm>
                       <a:off x="0" y="0"/>
-                      <a:ext cx="4513098" cy="1933014"/>
+                      <a:ext cx="4074294" cy="1745069"/>
                     </a:xfrm>
                     <a:prstGeom prst="rect">
                       <a:avLst/>
@@ -488,13 +1065,35 @@
       <w:r>
         <w:rPr>
           <w:rFonts w:ascii="Times New Roman" w:hAnsi="Times New Roman" w:cs="Times New Roman"/>
+          <w:b/>
+          <w:bCs/>
+          <w:color w:val="00B0F0"/>
+          <w:sz w:val="32"/>
+          <w:szCs w:val="32"/>
+        </w:rPr>
+        <w:t>checking branch I have before creating another one add another one</w:t>
+      </w:r>
+    </w:p>
+    <w:p>
+      <w:pPr>
+        <w:pStyle w:val="ListParagraph"/>
+        <w:spacing w:line="240" w:lineRule="auto"/>
+        <w:rPr>
+          <w:rFonts w:ascii="Times New Roman" w:hAnsi="Times New Roman" w:cs="Times New Roman"/>
+          <w:sz w:val="32"/>
+          <w:szCs w:val="32"/>
+        </w:rPr>
+      </w:pPr>
+      <w:r>
+        <w:rPr>
+          <w:rFonts w:ascii="Times New Roman" w:hAnsi="Times New Roman" w:cs="Times New Roman"/>
           <w:noProof/>
           <w:sz w:val="32"/>
           <w:szCs w:val="32"/>
         </w:rPr>
         <w:drawing>
-          <wp:inline distT="0" distB="0" distL="0" distR="0" wp14:anchorId="1B9D3777" wp14:editId="34AEB694">
-            <wp:extent cx="5080000" cy="1654799"/>
+          <wp:inline distT="0" distB="0" distL="0" distR="0" wp14:anchorId="1B9D3777" wp14:editId="15F9C658">
+            <wp:extent cx="4506595" cy="1468013"/>
             <wp:effectExtent l="0" t="0" r="0" b="0"/>
             <wp:docPr id="919661603" name="Picture 7"/>
             <wp:cNvGraphicFramePr>
@@ -508,7 +1107,7 @@
                     <pic:cNvPicPr/>
                   </pic:nvPicPr>
                   <pic:blipFill>
-                    <a:blip r:embed="rId11">
+                    <a:blip r:embed="rId12">
                       <a:extLst>
                         <a:ext uri="{28A0092B-C50C-407E-A947-70E740481C1C}">
                           <a14:useLocalDpi xmlns:a14="http://schemas.microsoft.com/office/drawing/2010/main" val="0"/>
@@ -522,7 +1121,7 @@
                   <pic:spPr>
                     <a:xfrm>
                       <a:off x="0" y="0"/>
-                      <a:ext cx="5087807" cy="1657342"/>
+                      <a:ext cx="4521167" cy="1472760"/>
                     </a:xfrm>
                     <a:prstGeom prst="rect">
                       <a:avLst/>
@@ -548,14 +1147,37 @@
       <w:r>
         <w:rPr>
           <w:rFonts w:ascii="Times New Roman" w:hAnsi="Times New Roman" w:cs="Times New Roman"/>
+          <w:b/>
+          <w:bCs/>
+          <w:color w:val="00B0F0"/>
+          <w:sz w:val="32"/>
+          <w:szCs w:val="32"/>
+        </w:rPr>
+        <w:t>registration source code</w:t>
+      </w:r>
+    </w:p>
+    <w:p>
+      <w:pPr>
+        <w:pStyle w:val="ListParagraph"/>
+        <w:spacing w:line="240" w:lineRule="auto"/>
+        <w:rPr>
+          <w:rFonts w:ascii="Times New Roman" w:hAnsi="Times New Roman" w:cs="Times New Roman"/>
+          <w:sz w:val="32"/>
+          <w:szCs w:val="32"/>
+        </w:rPr>
+      </w:pPr>
+      <w:r>
+        <w:rPr>
+          <w:rFonts w:ascii="Times New Roman" w:hAnsi="Times New Roman" w:cs="Times New Roman"/>
           <w:noProof/>
           <w:sz w:val="32"/>
           <w:szCs w:val="32"/>
         </w:rPr>
+        <w:lastRenderedPageBreak/>
         <w:drawing>
-          <wp:inline distT="0" distB="0" distL="0" distR="0" wp14:anchorId="00E9A160" wp14:editId="012B5134">
-            <wp:extent cx="5031860" cy="3511550"/>
-            <wp:effectExtent l="0" t="0" r="0" b="0"/>
+          <wp:inline distT="0" distB="0" distL="0" distR="0" wp14:anchorId="00E9A160" wp14:editId="48F738F0">
+            <wp:extent cx="3670300" cy="2561367"/>
+            <wp:effectExtent l="0" t="0" r="6350" b="0"/>
             <wp:docPr id="806900616" name="Picture 9"/>
             <wp:cNvGraphicFramePr>
               <a:graphicFrameLocks xmlns:a="http://schemas.openxmlformats.org/drawingml/2006/main" noChangeAspect="1"/>
@@ -568,7 +1190,7 @@
                     <pic:cNvPicPr/>
                   </pic:nvPicPr>
                   <pic:blipFill>
-                    <a:blip r:embed="rId12" cstate="print">
+                    <a:blip r:embed="rId13" cstate="print">
                       <a:extLst>
                         <a:ext uri="{28A0092B-C50C-407E-A947-70E740481C1C}">
                           <a14:useLocalDpi xmlns:a14="http://schemas.microsoft.com/office/drawing/2010/main" val="0"/>
@@ -582,7 +1204,7 @@
                   <pic:spPr>
                     <a:xfrm>
                       <a:off x="0" y="0"/>
-                      <a:ext cx="5035612" cy="3514168"/>
+                      <a:ext cx="3678799" cy="2567298"/>
                     </a:xfrm>
                     <a:prstGeom prst="rect">
                       <a:avLst/>
@@ -605,6 +1227,17 @@
           <w:szCs w:val="32"/>
         </w:rPr>
       </w:pPr>
+      <w:r>
+        <w:rPr>
+          <w:rFonts w:ascii="Times New Roman" w:hAnsi="Times New Roman" w:cs="Times New Roman"/>
+          <w:b/>
+          <w:bCs/>
+          <w:color w:val="00B0F0"/>
+          <w:sz w:val="32"/>
+          <w:szCs w:val="32"/>
+        </w:rPr>
+        <w:t>registration page visualization on browser</w:t>
+      </w:r>
     </w:p>
     <w:p>
       <w:pPr>
@@ -623,7 +1256,6 @@
           <w:sz w:val="32"/>
           <w:szCs w:val="32"/>
         </w:rPr>
-        <w:lastRenderedPageBreak/>
         <w:drawing>
           <wp:inline distT="0" distB="0" distL="0" distR="0" wp14:anchorId="095A7D49" wp14:editId="10DF9D6F">
             <wp:extent cx="4597400" cy="2965716"/>
@@ -640,7 +1272,7 @@
                     <pic:cNvPicPr/>
                   </pic:nvPicPr>
                   <pic:blipFill>
-                    <a:blip r:embed="rId13">
+                    <a:blip r:embed="rId14">
                       <a:extLst>
                         <a:ext uri="{28A0092B-C50C-407E-A947-70E740481C1C}">
                           <a14:useLocalDpi xmlns:a14="http://schemas.microsoft.com/office/drawing/2010/main" val="0"/>
@@ -703,6 +1335,28 @@
       <w:r>
         <w:rPr>
           <w:rFonts w:ascii="Times New Roman" w:hAnsi="Times New Roman" w:cs="Times New Roman"/>
+          <w:b/>
+          <w:bCs/>
+          <w:color w:val="00B0F0"/>
+          <w:sz w:val="32"/>
+          <w:szCs w:val="32"/>
+        </w:rPr>
+        <w:t>checking the status of branch</w:t>
+      </w:r>
+    </w:p>
+    <w:p>
+      <w:pPr>
+        <w:pStyle w:val="ListParagraph"/>
+        <w:spacing w:line="240" w:lineRule="auto"/>
+        <w:rPr>
+          <w:rFonts w:ascii="Times New Roman" w:hAnsi="Times New Roman" w:cs="Times New Roman"/>
+          <w:sz w:val="32"/>
+          <w:szCs w:val="32"/>
+        </w:rPr>
+      </w:pPr>
+      <w:r>
+        <w:rPr>
+          <w:rFonts w:ascii="Times New Roman" w:hAnsi="Times New Roman" w:cs="Times New Roman"/>
           <w:noProof/>
           <w:sz w:val="32"/>
           <w:szCs w:val="32"/>
@@ -723,7 +1377,7 @@
                     <pic:cNvPicPr/>
                   </pic:nvPicPr>
                   <pic:blipFill>
-                    <a:blip r:embed="rId14">
+                    <a:blip r:embed="rId15">
                       <a:extLst>
                         <a:ext uri="{28A0092B-C50C-407E-A947-70E740481C1C}">
                           <a14:useLocalDpi xmlns:a14="http://schemas.microsoft.com/office/drawing/2010/main" val="0"/>
@@ -760,6 +1414,30 @@
           <w:szCs w:val="32"/>
         </w:rPr>
       </w:pPr>
+      <w:r>
+        <w:rPr>
+          <w:rFonts w:ascii="Times New Roman" w:hAnsi="Times New Roman" w:cs="Times New Roman"/>
+          <w:b/>
+          <w:bCs/>
+          <w:color w:val="00B0F0"/>
+          <w:sz w:val="32"/>
+          <w:szCs w:val="32"/>
+        </w:rPr>
+        <w:t xml:space="preserve"> git page addition in staging environment and </w:t>
+      </w:r>
+      <w:proofErr w:type="spellStart"/>
+      <w:r>
+        <w:rPr>
+          <w:rFonts w:ascii="Times New Roman" w:hAnsi="Times New Roman" w:cs="Times New Roman"/>
+          <w:b/>
+          <w:bCs/>
+          <w:color w:val="00B0F0"/>
+          <w:sz w:val="32"/>
+          <w:szCs w:val="32"/>
+        </w:rPr>
+        <w:t>commiting</w:t>
+      </w:r>
+      <w:proofErr w:type="spellEnd"/>
     </w:p>
     <w:p>
       <w:pPr>
@@ -778,6 +1456,7 @@
           <w:sz w:val="32"/>
           <w:szCs w:val="32"/>
         </w:rPr>
+        <w:lastRenderedPageBreak/>
         <w:drawing>
           <wp:inline distT="0" distB="0" distL="0" distR="0" wp14:anchorId="480A5358" wp14:editId="010560B8">
             <wp:extent cx="4959350" cy="1163583"/>
@@ -794,7 +1473,7 @@
                     <pic:cNvPicPr/>
                   </pic:nvPicPr>
                   <pic:blipFill>
-                    <a:blip r:embed="rId15">
+                    <a:blip r:embed="rId16">
                       <a:extLst>
                         <a:ext uri="{28A0092B-C50C-407E-A947-70E740481C1C}">
                           <a14:useLocalDpi xmlns:a14="http://schemas.microsoft.com/office/drawing/2010/main" val="0"/>
@@ -857,6 +1536,28 @@
       <w:r>
         <w:rPr>
           <w:rFonts w:ascii="Times New Roman" w:hAnsi="Times New Roman" w:cs="Times New Roman"/>
+          <w:b/>
+          <w:bCs/>
+          <w:color w:val="00B0F0"/>
+          <w:sz w:val="32"/>
+          <w:szCs w:val="32"/>
+        </w:rPr>
+        <w:t xml:space="preserve">. branch merging </w:t>
+      </w:r>
+    </w:p>
+    <w:p>
+      <w:pPr>
+        <w:pStyle w:val="ListParagraph"/>
+        <w:spacing w:line="240" w:lineRule="auto"/>
+        <w:rPr>
+          <w:rFonts w:ascii="Times New Roman" w:hAnsi="Times New Roman" w:cs="Times New Roman"/>
+          <w:sz w:val="32"/>
+          <w:szCs w:val="32"/>
+        </w:rPr>
+      </w:pPr>
+      <w:r>
+        <w:rPr>
+          <w:rFonts w:ascii="Times New Roman" w:hAnsi="Times New Roman" w:cs="Times New Roman"/>
           <w:noProof/>
           <w:sz w:val="32"/>
           <w:szCs w:val="32"/>
@@ -877,7 +1578,7 @@
                     <pic:cNvPicPr/>
                   </pic:nvPicPr>
                   <pic:blipFill>
-                    <a:blip r:embed="rId16">
+                    <a:blip r:embed="rId17">
                       <a:extLst>
                         <a:ext uri="{28A0092B-C50C-407E-A947-70E740481C1C}">
                           <a14:useLocalDpi xmlns:a14="http://schemas.microsoft.com/office/drawing/2010/main" val="0"/>
@@ -937,7 +1638,7 @@
                     <pic:cNvPicPr/>
                   </pic:nvPicPr>
                   <pic:blipFill>
-                    <a:blip r:embed="rId17">
+                    <a:blip r:embed="rId18">
                       <a:extLst>
                         <a:ext uri="{28A0092B-C50C-407E-A947-70E740481C1C}">
                           <a14:useLocalDpi xmlns:a14="http://schemas.microsoft.com/office/drawing/2010/main" val="0"/>
@@ -992,7 +1693,6 @@
           <w:sz w:val="32"/>
           <w:szCs w:val="32"/>
         </w:rPr>
-        <w:lastRenderedPageBreak/>
         <w:drawing>
           <wp:inline distT="0" distB="0" distL="0" distR="0" wp14:anchorId="0D82128F" wp14:editId="5E5236E1">
             <wp:extent cx="5286161" cy="1308100"/>
@@ -1009,7 +1709,7 @@
                     <pic:cNvPicPr/>
                   </pic:nvPicPr>
                   <pic:blipFill>
-                    <a:blip r:embed="rId18">
+                    <a:blip r:embed="rId19">
                       <a:extLst>
                         <a:ext uri="{28A0092B-C50C-407E-A947-70E740481C1C}">
                           <a14:useLocalDpi xmlns:a14="http://schemas.microsoft.com/office/drawing/2010/main" val="0"/>
@@ -1072,6 +1772,39 @@
       <w:r>
         <w:rPr>
           <w:rFonts w:ascii="Times New Roman" w:hAnsi="Times New Roman" w:cs="Times New Roman"/>
+          <w:b/>
+          <w:bCs/>
+          <w:color w:val="00B0F0"/>
+          <w:sz w:val="32"/>
+          <w:szCs w:val="32"/>
+        </w:rPr>
+        <w:t>.</w:t>
+      </w:r>
+      <w:r>
+        <w:rPr>
+          <w:rFonts w:ascii="Times New Roman" w:hAnsi="Times New Roman" w:cs="Times New Roman"/>
+          <w:b/>
+          <w:bCs/>
+          <w:color w:val="00B0F0"/>
+          <w:sz w:val="32"/>
+          <w:szCs w:val="32"/>
+        </w:rPr>
+        <w:t xml:space="preserve"> bootstrap integration in code under bootstrap branch</w:t>
+      </w:r>
+    </w:p>
+    <w:p>
+      <w:pPr>
+        <w:pStyle w:val="ListParagraph"/>
+        <w:spacing w:line="240" w:lineRule="auto"/>
+        <w:rPr>
+          <w:rFonts w:ascii="Times New Roman" w:hAnsi="Times New Roman" w:cs="Times New Roman"/>
+          <w:sz w:val="32"/>
+          <w:szCs w:val="32"/>
+        </w:rPr>
+      </w:pPr>
+      <w:r>
+        <w:rPr>
+          <w:rFonts w:ascii="Times New Roman" w:hAnsi="Times New Roman" w:cs="Times New Roman"/>
           <w:noProof/>
           <w:sz w:val="32"/>
           <w:szCs w:val="32"/>
@@ -1092,7 +1825,7 @@
                     <pic:cNvPicPr/>
                   </pic:nvPicPr>
                   <pic:blipFill>
-                    <a:blip r:embed="rId19">
+                    <a:blip r:embed="rId20">
                       <a:extLst>
                         <a:ext uri="{28A0092B-C50C-407E-A947-70E740481C1C}">
                           <a14:useLocalDpi xmlns:a14="http://schemas.microsoft.com/office/drawing/2010/main" val="0"/>
@@ -1163,7 +1896,7 @@
                     <pic:cNvPicPr/>
                   </pic:nvPicPr>
                   <pic:blipFill>
-                    <a:blip r:embed="rId20">
+                    <a:blip r:embed="rId21">
                       <a:extLst>
                         <a:ext uri="{28A0092B-C50C-407E-A947-70E740481C1C}">
                           <a14:useLocalDpi xmlns:a14="http://schemas.microsoft.com/office/drawing/2010/main" val="0"/>
@@ -1207,6 +1940,7 @@
           <w:sz w:val="32"/>
           <w:szCs w:val="32"/>
         </w:rPr>
+        <w:lastRenderedPageBreak/>
         <w:drawing>
           <wp:inline distT="0" distB="0" distL="0" distR="0" wp14:anchorId="5D6A5529" wp14:editId="73A6A0CB">
             <wp:extent cx="2588870" cy="3409950"/>
@@ -1223,7 +1957,7 @@
                     <pic:cNvPicPr/>
                   </pic:nvPicPr>
                   <pic:blipFill>
-                    <a:blip r:embed="rId21">
+                    <a:blip r:embed="rId22">
                       <a:extLst>
                         <a:ext uri="{28A0092B-C50C-407E-A947-70E740481C1C}">
                           <a14:useLocalDpi xmlns:a14="http://schemas.microsoft.com/office/drawing/2010/main" val="0"/>
@@ -1281,8 +2015,40 @@
           <w:sz w:val="32"/>
           <w:szCs w:val="32"/>
         </w:rPr>
-        <w:lastRenderedPageBreak/>
         <w:t xml:space="preserve">Commit Bootstrap Integration </w:t>
+      </w:r>
+    </w:p>
+    <w:p>
+      <w:pPr>
+        <w:pStyle w:val="ListParagraph"/>
+        <w:spacing w:line="240" w:lineRule="auto"/>
+        <w:rPr>
+          <w:rFonts w:ascii="Times New Roman" w:hAnsi="Times New Roman" w:cs="Times New Roman"/>
+          <w:sz w:val="32"/>
+          <w:szCs w:val="32"/>
+        </w:rPr>
+      </w:pPr>
+      <w:r>
+        <w:rPr>
+          <w:rFonts w:ascii="Times New Roman" w:hAnsi="Times New Roman" w:cs="Times New Roman"/>
+          <w:b/>
+          <w:bCs/>
+          <w:color w:val="00B0F0"/>
+          <w:sz w:val="32"/>
+          <w:szCs w:val="32"/>
+        </w:rPr>
+        <w:t>.</w:t>
+      </w:r>
+      <w:r>
+        <w:rPr>
+          <w:rFonts w:ascii="Times New Roman" w:hAnsi="Times New Roman" w:cs="Times New Roman"/>
+          <w:b/>
+          <w:bCs/>
+          <w:color w:val="00B0F0"/>
+          <w:sz w:val="32"/>
+          <w:szCs w:val="32"/>
+        </w:rPr>
+        <w:t xml:space="preserve"> committing for the bootstrap added</w:t>
       </w:r>
     </w:p>
     <w:p>
@@ -1318,7 +2084,7 @@
                     <pic:cNvPicPr/>
                   </pic:nvPicPr>
                   <pic:blipFill>
-                    <a:blip r:embed="rId22">
+                    <a:blip r:embed="rId23">
                       <a:extLst>
                         <a:ext uri="{28A0092B-C50C-407E-A947-70E740481C1C}">
                           <a14:useLocalDpi xmlns:a14="http://schemas.microsoft.com/office/drawing/2010/main" val="0"/>
@@ -1378,7 +2144,7 @@
                     <pic:cNvPicPr/>
                   </pic:nvPicPr>
                   <pic:blipFill>
-                    <a:blip r:embed="rId23">
+                    <a:blip r:embed="rId24">
                       <a:extLst>
                         <a:ext uri="{28A0092B-C50C-407E-A947-70E740481C1C}">
                           <a14:useLocalDpi xmlns:a14="http://schemas.microsoft.com/office/drawing/2010/main" val="0"/>
@@ -1422,6 +2188,7 @@
           <w:sz w:val="32"/>
           <w:szCs w:val="32"/>
         </w:rPr>
+        <w:lastRenderedPageBreak/>
         <w:drawing>
           <wp:inline distT="0" distB="0" distL="0" distR="0" wp14:anchorId="087F49ED" wp14:editId="3EFC8CB4">
             <wp:extent cx="5486682" cy="2305168"/>
@@ -1438,7 +2205,7 @@
                     <pic:cNvPicPr/>
                   </pic:nvPicPr>
                   <pic:blipFill>
-                    <a:blip r:embed="rId24">
+                    <a:blip r:embed="rId25">
                       <a:extLst>
                         <a:ext uri="{28A0092B-C50C-407E-A947-70E740481C1C}">
                           <a14:useLocalDpi xmlns:a14="http://schemas.microsoft.com/office/drawing/2010/main" val="0"/>
@@ -1501,6 +2268,39 @@
       <w:r>
         <w:rPr>
           <w:rFonts w:ascii="Times New Roman" w:hAnsi="Times New Roman" w:cs="Times New Roman"/>
+          <w:b/>
+          <w:bCs/>
+          <w:color w:val="00B0F0"/>
+          <w:sz w:val="32"/>
+          <w:szCs w:val="32"/>
+        </w:rPr>
+        <w:t>.</w:t>
+      </w:r>
+      <w:r>
+        <w:rPr>
+          <w:rFonts w:ascii="Times New Roman" w:hAnsi="Times New Roman" w:cs="Times New Roman"/>
+          <w:b/>
+          <w:bCs/>
+          <w:color w:val="00B0F0"/>
+          <w:sz w:val="32"/>
+          <w:szCs w:val="32"/>
+        </w:rPr>
+        <w:t xml:space="preserve"> merging the branches</w:t>
+      </w:r>
+    </w:p>
+    <w:p>
+      <w:pPr>
+        <w:pStyle w:val="ListParagraph"/>
+        <w:spacing w:line="240" w:lineRule="auto"/>
+        <w:rPr>
+          <w:rFonts w:ascii="Times New Roman" w:hAnsi="Times New Roman" w:cs="Times New Roman"/>
+          <w:sz w:val="32"/>
+          <w:szCs w:val="32"/>
+        </w:rPr>
+      </w:pPr>
+      <w:r>
+        <w:rPr>
+          <w:rFonts w:ascii="Times New Roman" w:hAnsi="Times New Roman" w:cs="Times New Roman"/>
           <w:noProof/>
           <w:sz w:val="32"/>
           <w:szCs w:val="32"/>
@@ -1521,7 +2321,7 @@
                     <pic:cNvPicPr/>
                   </pic:nvPicPr>
                   <pic:blipFill>
-                    <a:blip r:embed="rId25">
+                    <a:blip r:embed="rId26">
                       <a:extLst>
                         <a:ext uri="{28A0092B-C50C-407E-A947-70E740481C1C}">
                           <a14:useLocalDpi xmlns:a14="http://schemas.microsoft.com/office/drawing/2010/main" val="0"/>
@@ -1581,7 +2381,7 @@
                     <pic:cNvPicPr/>
                   </pic:nvPicPr>
                   <pic:blipFill>
-                    <a:blip r:embed="rId26">
+                    <a:blip r:embed="rId27">
                       <a:extLst>
                         <a:ext uri="{28A0092B-C50C-407E-A947-70E740481C1C}">
                           <a14:useLocalDpi xmlns:a14="http://schemas.microsoft.com/office/drawing/2010/main" val="0"/>
@@ -1644,11 +2444,67 @@
       <w:r>
         <w:rPr>
           <w:rFonts w:ascii="Times New Roman" w:hAnsi="Times New Roman" w:cs="Times New Roman"/>
+          <w:b/>
+          <w:bCs/>
+          <w:color w:val="00B0F0"/>
+          <w:sz w:val="32"/>
+          <w:szCs w:val="32"/>
+        </w:rPr>
+        <w:t>.</w:t>
+      </w:r>
+      <w:r>
+        <w:rPr>
+          <w:rFonts w:ascii="Times New Roman" w:hAnsi="Times New Roman" w:cs="Times New Roman"/>
+          <w:b/>
+          <w:bCs/>
+          <w:color w:val="00B0F0"/>
+          <w:sz w:val="32"/>
+          <w:szCs w:val="32"/>
+        </w:rPr>
+        <w:t xml:space="preserve"> repository creation on </w:t>
+      </w:r>
+      <w:proofErr w:type="spellStart"/>
+      <w:r>
+        <w:rPr>
+          <w:rFonts w:ascii="Times New Roman" w:hAnsi="Times New Roman" w:cs="Times New Roman"/>
+          <w:b/>
+          <w:bCs/>
+          <w:color w:val="00B0F0"/>
+          <w:sz w:val="32"/>
+          <w:szCs w:val="32"/>
+        </w:rPr>
+        <w:t>github</w:t>
+      </w:r>
+      <w:proofErr w:type="spellEnd"/>
+      <w:r>
+        <w:rPr>
+          <w:rFonts w:ascii="Times New Roman" w:hAnsi="Times New Roman" w:cs="Times New Roman"/>
+          <w:b/>
+          <w:bCs/>
+          <w:color w:val="00B0F0"/>
+          <w:sz w:val="32"/>
+          <w:szCs w:val="32"/>
+        </w:rPr>
+        <w:t xml:space="preserve"> platform</w:t>
+      </w:r>
+    </w:p>
+    <w:p>
+      <w:pPr>
+        <w:pStyle w:val="ListParagraph"/>
+        <w:spacing w:line="240" w:lineRule="auto"/>
+        <w:rPr>
+          <w:rFonts w:ascii="Times New Roman" w:hAnsi="Times New Roman" w:cs="Times New Roman"/>
+          <w:sz w:val="32"/>
+          <w:szCs w:val="32"/>
+        </w:rPr>
+      </w:pPr>
+      <w:r>
+        <w:rPr>
+          <w:rFonts w:ascii="Times New Roman" w:hAnsi="Times New Roman" w:cs="Times New Roman"/>
           <w:noProof/>
           <w:sz w:val="32"/>
           <w:szCs w:val="32"/>
         </w:rPr>
-        <w:lastRenderedPageBreak/>
         <w:drawing>
           <wp:inline distT="0" distB="0" distL="0" distR="0" wp14:anchorId="5B51EE96" wp14:editId="06EB78BB">
             <wp:extent cx="4686300" cy="1969648"/>
@@ -1665,7 +2521,7 @@
                     <pic:cNvPicPr/>
                   </pic:nvPicPr>
                   <pic:blipFill>
-                    <a:blip r:embed="rId27" cstate="print">
+                    <a:blip r:embed="rId28" cstate="print">
                       <a:extLst>
                         <a:ext uri="{28A0092B-C50C-407E-A947-70E740481C1C}">
                           <a14:useLocalDpi xmlns:a14="http://schemas.microsoft.com/office/drawing/2010/main" val="0"/>
@@ -1735,6 +2591,113 @@
           <w:szCs w:val="32"/>
         </w:rPr>
       </w:pPr>
+      <w:r>
+        <w:rPr>
+          <w:rFonts w:ascii="Times New Roman" w:hAnsi="Times New Roman" w:cs="Times New Roman"/>
+          <w:b/>
+          <w:bCs/>
+          <w:color w:val="00B0F0"/>
+          <w:sz w:val="32"/>
+          <w:szCs w:val="32"/>
+        </w:rPr>
+        <w:t>.</w:t>
+      </w:r>
+      <w:r>
+        <w:rPr>
+          <w:rFonts w:ascii="Times New Roman" w:hAnsi="Times New Roman" w:cs="Times New Roman"/>
+          <w:b/>
+          <w:bCs/>
+          <w:color w:val="00B0F0"/>
+          <w:sz w:val="32"/>
+          <w:szCs w:val="32"/>
+        </w:rPr>
+        <w:t xml:space="preserve"> </w:t>
+      </w:r>
+      <w:proofErr w:type="spellStart"/>
+      <w:r>
+        <w:rPr>
+          <w:rFonts w:ascii="Times New Roman" w:hAnsi="Times New Roman" w:cs="Times New Roman"/>
+          <w:b/>
+          <w:bCs/>
+          <w:color w:val="00B0F0"/>
+          <w:sz w:val="32"/>
+          <w:szCs w:val="32"/>
+        </w:rPr>
+        <w:t>dockerization</w:t>
+      </w:r>
+      <w:proofErr w:type="spellEnd"/>
+      <w:r>
+        <w:rPr>
+          <w:rFonts w:ascii="Times New Roman" w:hAnsi="Times New Roman" w:cs="Times New Roman"/>
+          <w:b/>
+          <w:bCs/>
+          <w:color w:val="00B0F0"/>
+          <w:sz w:val="32"/>
+          <w:szCs w:val="32"/>
+        </w:rPr>
+        <w:t xml:space="preserve"> done</w:t>
+      </w:r>
+    </w:p>
+    <w:p>
+      <w:pPr>
+        <w:pStyle w:val="ListParagraph"/>
+        <w:spacing w:line="240" w:lineRule="auto"/>
+        <w:rPr>
+          <w:rFonts w:ascii="Times New Roman" w:hAnsi="Times New Roman" w:cs="Times New Roman"/>
+          <w:sz w:val="32"/>
+          <w:szCs w:val="32"/>
+        </w:rPr>
+      </w:pPr>
+      <w:r>
+        <w:rPr>
+          <w:rFonts w:ascii="Times New Roman" w:hAnsi="Times New Roman" w:cs="Times New Roman"/>
+          <w:noProof/>
+          <w:sz w:val="32"/>
+          <w:szCs w:val="32"/>
+        </w:rPr>
+        <w:lastRenderedPageBreak/>
+        <w:drawing>
+          <wp:inline distT="0" distB="0" distL="0" distR="0" wp14:anchorId="5171B56C" wp14:editId="3BC38449">
+            <wp:extent cx="5943600" cy="2675890"/>
+            <wp:effectExtent l="0" t="0" r="0" b="0"/>
+            <wp:docPr id="950870729" name="Picture 25"/>
+            <wp:cNvGraphicFramePr>
+              <a:graphicFrameLocks xmlns:a="http://schemas.openxmlformats.org/drawingml/2006/main" noChangeAspect="1"/>
+            </wp:cNvGraphicFramePr>
+            <a:graphic xmlns:a="http://schemas.openxmlformats.org/drawingml/2006/main">
+              <a:graphicData uri="http://schemas.openxmlformats.org/drawingml/2006/picture">
+                <pic:pic xmlns:pic="http://schemas.openxmlformats.org/drawingml/2006/picture">
+                  <pic:nvPicPr>
+                    <pic:cNvPr id="950870729" name="Picture 950870729"/>
+                    <pic:cNvPicPr/>
+                  </pic:nvPicPr>
+                  <pic:blipFill>
+                    <a:blip r:embed="rId29" cstate="print">
+                      <a:extLst>
+                        <a:ext uri="{28A0092B-C50C-407E-A947-70E740481C1C}">
+                          <a14:useLocalDpi xmlns:a14="http://schemas.microsoft.com/office/drawing/2010/main" val="0"/>
+                        </a:ext>
+                      </a:extLst>
+                    </a:blip>
+                    <a:stretch>
+                      <a:fillRect/>
+                    </a:stretch>
+                  </pic:blipFill>
+                  <pic:spPr>
+                    <a:xfrm>
+                      <a:off x="0" y="0"/>
+                      <a:ext cx="5943600" cy="2675890"/>
+                    </a:xfrm>
+                    <a:prstGeom prst="rect">
+                      <a:avLst/>
+                    </a:prstGeom>
+                  </pic:spPr>
+                </pic:pic>
+              </a:graphicData>
+            </a:graphic>
+          </wp:inline>
+        </w:drawing>
+      </w:r>
     </w:p>
     <w:p>
       <w:pPr>
@@ -1762,6 +2725,172 @@
     <w:p>
       <w:pPr>
         <w:pStyle w:val="ListParagraph"/>
+        <w:spacing w:line="240" w:lineRule="auto"/>
+        <w:rPr>
+          <w:rFonts w:ascii="Times New Roman" w:hAnsi="Times New Roman" w:cs="Times New Roman"/>
+          <w:sz w:val="32"/>
+          <w:szCs w:val="32"/>
+        </w:rPr>
+      </w:pPr>
+      <w:r>
+        <w:rPr>
+          <w:rFonts w:ascii="Times New Roman" w:hAnsi="Times New Roman" w:cs="Times New Roman"/>
+          <w:b/>
+          <w:bCs/>
+          <w:color w:val="00B0F0"/>
+          <w:sz w:val="32"/>
+          <w:szCs w:val="32"/>
+        </w:rPr>
+        <w:t>.</w:t>
+      </w:r>
+      <w:r>
+        <w:rPr>
+          <w:rFonts w:ascii="Times New Roman" w:hAnsi="Times New Roman" w:cs="Times New Roman"/>
+          <w:b/>
+          <w:bCs/>
+          <w:color w:val="00B0F0"/>
+          <w:sz w:val="32"/>
+          <w:szCs w:val="32"/>
+        </w:rPr>
+        <w:t xml:space="preserve"> checking the accessibility of after </w:t>
+      </w:r>
+      <w:proofErr w:type="spellStart"/>
+      <w:r>
+        <w:rPr>
+          <w:rFonts w:ascii="Times New Roman" w:hAnsi="Times New Roman" w:cs="Times New Roman"/>
+          <w:b/>
+          <w:bCs/>
+          <w:color w:val="00B0F0"/>
+          <w:sz w:val="32"/>
+          <w:szCs w:val="32"/>
+        </w:rPr>
+        <w:t>dockerization</w:t>
+      </w:r>
+      <w:proofErr w:type="spellEnd"/>
+    </w:p>
+    <w:p>
+      <w:pPr>
+        <w:pStyle w:val="ListParagraph"/>
+        <w:spacing w:line="240" w:lineRule="auto"/>
+        <w:rPr>
+          <w:rFonts w:ascii="Times New Roman" w:hAnsi="Times New Roman" w:cs="Times New Roman"/>
+          <w:sz w:val="32"/>
+          <w:szCs w:val="32"/>
+        </w:rPr>
+      </w:pPr>
+      <w:r>
+        <w:rPr>
+          <w:rFonts w:ascii="Times New Roman" w:hAnsi="Times New Roman" w:cs="Times New Roman"/>
+          <w:noProof/>
+          <w:sz w:val="32"/>
+          <w:szCs w:val="32"/>
+        </w:rPr>
+        <w:drawing>
+          <wp:inline distT="0" distB="0" distL="0" distR="0" wp14:anchorId="16813FD2" wp14:editId="50FE02F0">
+            <wp:extent cx="3963983" cy="2120900"/>
+            <wp:effectExtent l="0" t="0" r="0" b="0"/>
+            <wp:docPr id="456321175" name="Picture 26"/>
+            <wp:cNvGraphicFramePr>
+              <a:graphicFrameLocks xmlns:a="http://schemas.openxmlformats.org/drawingml/2006/main" noChangeAspect="1"/>
+            </wp:cNvGraphicFramePr>
+            <a:graphic xmlns:a="http://schemas.openxmlformats.org/drawingml/2006/main">
+              <a:graphicData uri="http://schemas.openxmlformats.org/drawingml/2006/picture">
+                <pic:pic xmlns:pic="http://schemas.openxmlformats.org/drawingml/2006/picture">
+                  <pic:nvPicPr>
+                    <pic:cNvPr id="456321175" name="Picture 456321175"/>
+                    <pic:cNvPicPr/>
+                  </pic:nvPicPr>
+                  <pic:blipFill>
+                    <a:blip r:embed="rId30" cstate="print">
+                      <a:extLst>
+                        <a:ext uri="{28A0092B-C50C-407E-A947-70E740481C1C}">
+                          <a14:useLocalDpi xmlns:a14="http://schemas.microsoft.com/office/drawing/2010/main" val="0"/>
+                        </a:ext>
+                      </a:extLst>
+                    </a:blip>
+                    <a:stretch>
+                      <a:fillRect/>
+                    </a:stretch>
+                  </pic:blipFill>
+                  <pic:spPr>
+                    <a:xfrm>
+                      <a:off x="0" y="0"/>
+                      <a:ext cx="3971056" cy="2124684"/>
+                    </a:xfrm>
+                    <a:prstGeom prst="rect">
+                      <a:avLst/>
+                    </a:prstGeom>
+                  </pic:spPr>
+                </pic:pic>
+              </a:graphicData>
+            </a:graphic>
+          </wp:inline>
+        </w:drawing>
+      </w:r>
+    </w:p>
+    <w:p>
+      <w:pPr>
+        <w:pStyle w:val="ListParagraph"/>
+        <w:spacing w:line="240" w:lineRule="auto"/>
+        <w:rPr>
+          <w:rFonts w:ascii="Times New Roman" w:hAnsi="Times New Roman" w:cs="Times New Roman"/>
+          <w:sz w:val="32"/>
+          <w:szCs w:val="32"/>
+        </w:rPr>
+      </w:pPr>
+      <w:r>
+        <w:rPr>
+          <w:rFonts w:ascii="Times New Roman" w:hAnsi="Times New Roman" w:cs="Times New Roman"/>
+          <w:noProof/>
+          <w:sz w:val="32"/>
+          <w:szCs w:val="32"/>
+        </w:rPr>
+        <w:drawing>
+          <wp:inline distT="0" distB="0" distL="0" distR="0" wp14:anchorId="52583709" wp14:editId="265CCBAA">
+            <wp:extent cx="4419600" cy="2953955"/>
+            <wp:effectExtent l="0" t="0" r="0" b="0"/>
+            <wp:docPr id="837898490" name="Picture 27"/>
+            <wp:cNvGraphicFramePr>
+              <a:graphicFrameLocks xmlns:a="http://schemas.openxmlformats.org/drawingml/2006/main" noChangeAspect="1"/>
+            </wp:cNvGraphicFramePr>
+            <a:graphic xmlns:a="http://schemas.openxmlformats.org/drawingml/2006/main">
+              <a:graphicData uri="http://schemas.openxmlformats.org/drawingml/2006/picture">
+                <pic:pic xmlns:pic="http://schemas.openxmlformats.org/drawingml/2006/picture">
+                  <pic:nvPicPr>
+                    <pic:cNvPr id="837898490" name="Picture 837898490"/>
+                    <pic:cNvPicPr/>
+                  </pic:nvPicPr>
+                  <pic:blipFill>
+                    <a:blip r:embed="rId31" cstate="print">
+                      <a:extLst>
+                        <a:ext uri="{28A0092B-C50C-407E-A947-70E740481C1C}">
+                          <a14:useLocalDpi xmlns:a14="http://schemas.microsoft.com/office/drawing/2010/main" val="0"/>
+                        </a:ext>
+                      </a:extLst>
+                    </a:blip>
+                    <a:stretch>
+                      <a:fillRect/>
+                    </a:stretch>
+                  </pic:blipFill>
+                  <pic:spPr>
+                    <a:xfrm>
+                      <a:off x="0" y="0"/>
+                      <a:ext cx="4428661" cy="2960011"/>
+                    </a:xfrm>
+                    <a:prstGeom prst="rect">
+                      <a:avLst/>
+                    </a:prstGeom>
+                  </pic:spPr>
+                </pic:pic>
+              </a:graphicData>
+            </a:graphic>
+          </wp:inline>
+        </w:drawing>
+      </w:r>
+    </w:p>
+    <w:p>
+      <w:pPr>
+        <w:pStyle w:val="ListParagraph"/>
         <w:numPr>
           <w:ilvl w:val="0"/>
           <w:numId w:val="1"/>
@@ -1779,6 +2908,7 @@
           <w:sz w:val="32"/>
           <w:szCs w:val="32"/>
         </w:rPr>
+        <w:lastRenderedPageBreak/>
         <w:t xml:space="preserve">Pushing to </w:t>
       </w:r>
       <w:proofErr w:type="spellStart"/>
@@ -1798,6 +2928,123 @@
           <w:szCs w:val="32"/>
         </w:rPr>
         <w:t>.</w:t>
+      </w:r>
+    </w:p>
+    <w:p>
+      <w:pPr>
+        <w:pStyle w:val="ListParagraph"/>
+        <w:spacing w:line="240" w:lineRule="auto"/>
+        <w:rPr>
+          <w:rFonts w:ascii="Times New Roman" w:hAnsi="Times New Roman" w:cs="Times New Roman"/>
+          <w:sz w:val="32"/>
+          <w:szCs w:val="32"/>
+        </w:rPr>
+      </w:pPr>
+      <w:r>
+        <w:rPr>
+          <w:rFonts w:ascii="Times New Roman" w:hAnsi="Times New Roman" w:cs="Times New Roman"/>
+          <w:b/>
+          <w:bCs/>
+          <w:color w:val="00B0F0"/>
+          <w:sz w:val="32"/>
+          <w:szCs w:val="32"/>
+        </w:rPr>
+        <w:t>.</w:t>
+      </w:r>
+      <w:r>
+        <w:rPr>
+          <w:rFonts w:ascii="Times New Roman" w:hAnsi="Times New Roman" w:cs="Times New Roman"/>
+          <w:b/>
+          <w:bCs/>
+          <w:color w:val="00B0F0"/>
+          <w:sz w:val="32"/>
+          <w:szCs w:val="32"/>
+        </w:rPr>
+        <w:t xml:space="preserve"> addition to </w:t>
+      </w:r>
+      <w:proofErr w:type="spellStart"/>
+      <w:r>
+        <w:rPr>
+          <w:rFonts w:ascii="Times New Roman" w:hAnsi="Times New Roman" w:cs="Times New Roman"/>
+          <w:b/>
+          <w:bCs/>
+          <w:color w:val="00B0F0"/>
+          <w:sz w:val="32"/>
+          <w:szCs w:val="32"/>
+        </w:rPr>
+        <w:t>github</w:t>
+      </w:r>
+      <w:proofErr w:type="spellEnd"/>
+      <w:r>
+        <w:rPr>
+          <w:rFonts w:ascii="Times New Roman" w:hAnsi="Times New Roman" w:cs="Times New Roman"/>
+          <w:b/>
+          <w:bCs/>
+          <w:color w:val="00B0F0"/>
+          <w:sz w:val="32"/>
+          <w:szCs w:val="32"/>
+        </w:rPr>
+        <w:t xml:space="preserve"> repository</w:t>
+      </w:r>
+    </w:p>
+    <w:p>
+      <w:pPr>
+        <w:pStyle w:val="ListParagraph"/>
+        <w:spacing w:line="240" w:lineRule="auto"/>
+        <w:rPr>
+          <w:rFonts w:ascii="Times New Roman" w:hAnsi="Times New Roman" w:cs="Times New Roman"/>
+          <w:sz w:val="32"/>
+          <w:szCs w:val="32"/>
+        </w:rPr>
+      </w:pPr>
+      <w:r>
+        <w:rPr>
+          <w:rFonts w:ascii="Times New Roman" w:hAnsi="Times New Roman" w:cs="Times New Roman"/>
+          <w:noProof/>
+          <w:sz w:val="32"/>
+          <w:szCs w:val="32"/>
+        </w:rPr>
+        <w:drawing>
+          <wp:inline distT="0" distB="0" distL="0" distR="0" wp14:anchorId="6F0A6CE9" wp14:editId="267A9587">
+            <wp:extent cx="5545414" cy="1689100"/>
+            <wp:effectExtent l="0" t="0" r="0" b="6350"/>
+            <wp:docPr id="509304118" name="Picture 29"/>
+            <wp:cNvGraphicFramePr>
+              <a:graphicFrameLocks xmlns:a="http://schemas.openxmlformats.org/drawingml/2006/main" noChangeAspect="1"/>
+            </wp:cNvGraphicFramePr>
+            <a:graphic xmlns:a="http://schemas.openxmlformats.org/drawingml/2006/main">
+              <a:graphicData uri="http://schemas.openxmlformats.org/drawingml/2006/picture">
+                <pic:pic xmlns:pic="http://schemas.openxmlformats.org/drawingml/2006/picture">
+                  <pic:nvPicPr>
+                    <pic:cNvPr id="509304118" name="Picture 509304118"/>
+                    <pic:cNvPicPr/>
+                  </pic:nvPicPr>
+                  <pic:blipFill>
+                    <a:blip r:embed="rId32">
+                      <a:extLst>
+                        <a:ext uri="{28A0092B-C50C-407E-A947-70E740481C1C}">
+                          <a14:useLocalDpi xmlns:a14="http://schemas.microsoft.com/office/drawing/2010/main" val="0"/>
+                        </a:ext>
+                      </a:extLst>
+                    </a:blip>
+                    <a:stretch>
+                      <a:fillRect/>
+                    </a:stretch>
+                  </pic:blipFill>
+                  <pic:spPr>
+                    <a:xfrm>
+                      <a:off x="0" y="0"/>
+                      <a:ext cx="5548420" cy="1690016"/>
+                    </a:xfrm>
+                    <a:prstGeom prst="rect">
+                      <a:avLst/>
+                    </a:prstGeom>
+                  </pic:spPr>
+                </pic:pic>
+              </a:graphicData>
+            </a:graphic>
+          </wp:inline>
+        </w:drawing>
       </w:r>
     </w:p>
     <w:p>
@@ -1822,23 +3069,78 @@
         </w:rPr>
         <w:t xml:space="preserve">Collaboration </w:t>
       </w:r>
+      <w:r>
+        <w:rPr>
+          <w:rFonts w:ascii="Times New Roman" w:hAnsi="Times New Roman" w:cs="Times New Roman"/>
+          <w:sz w:val="32"/>
+          <w:szCs w:val="32"/>
+        </w:rPr>
+        <w:t>Invitation</w:t>
+      </w:r>
+      <w:r>
+        <w:rPr>
+          <w:rFonts w:ascii="Times New Roman" w:hAnsi="Times New Roman" w:cs="Times New Roman"/>
+          <w:sz w:val="32"/>
+          <w:szCs w:val="32"/>
+        </w:rPr>
+        <w:t>.</w:t>
+      </w:r>
+    </w:p>
+    <w:p>
+      <w:pPr>
+        <w:pStyle w:val="ListParagraph"/>
+        <w:spacing w:line="240" w:lineRule="auto"/>
+        <w:rPr>
+          <w:rFonts w:ascii="Times New Roman" w:hAnsi="Times New Roman" w:cs="Times New Roman"/>
+          <w:sz w:val="32"/>
+          <w:szCs w:val="32"/>
+        </w:rPr>
+      </w:pPr>
+      <w:r>
+        <w:rPr>
+          <w:rFonts w:ascii="Times New Roman" w:hAnsi="Times New Roman" w:cs="Times New Roman"/>
+          <w:b/>
+          <w:bCs/>
+          <w:color w:val="00B0F0"/>
+          <w:sz w:val="32"/>
+          <w:szCs w:val="32"/>
+        </w:rPr>
+        <w:t>.</w:t>
+      </w:r>
+      <w:r>
+        <w:rPr>
+          <w:rFonts w:ascii="Times New Roman" w:hAnsi="Times New Roman" w:cs="Times New Roman"/>
+          <w:b/>
+          <w:bCs/>
+          <w:color w:val="00B0F0"/>
+          <w:sz w:val="32"/>
+          <w:szCs w:val="32"/>
+        </w:rPr>
+        <w:t xml:space="preserve"> </w:t>
+      </w:r>
       <w:proofErr w:type="spellStart"/>
       <w:r>
         <w:rPr>
           <w:rFonts w:ascii="Times New Roman" w:hAnsi="Times New Roman" w:cs="Times New Roman"/>
-          <w:sz w:val="32"/>
-          <w:szCs w:val="32"/>
-        </w:rPr>
-        <w:t>Invitaton</w:t>
+          <w:b/>
+          <w:bCs/>
+          <w:color w:val="00B0F0"/>
+          <w:sz w:val="32"/>
+          <w:szCs w:val="32"/>
+        </w:rPr>
+        <w:t>github</w:t>
       </w:r>
       <w:proofErr w:type="spellEnd"/>
       <w:r>
         <w:rPr>
           <w:rFonts w:ascii="Times New Roman" w:hAnsi="Times New Roman" w:cs="Times New Roman"/>
-          <w:sz w:val="32"/>
-          <w:szCs w:val="32"/>
-        </w:rPr>
-        <w:t>.</w:t>
+          <w:b/>
+          <w:bCs/>
+          <w:color w:val="00B0F0"/>
+          <w:sz w:val="32"/>
+          <w:szCs w:val="32"/>
+        </w:rPr>
+        <w:t xml:space="preserve"> invitation</w:t>
       </w:r>
     </w:p>
     <w:p>
@@ -1851,6 +3153,55 @@
           <w:szCs w:val="32"/>
         </w:rPr>
       </w:pPr>
+      <w:r>
+        <w:rPr>
+          <w:rFonts w:ascii="Times New Roman" w:hAnsi="Times New Roman" w:cs="Times New Roman"/>
+          <w:noProof/>
+          <w:sz w:val="32"/>
+          <w:szCs w:val="32"/>
+        </w:rPr>
+        <w:drawing>
+          <wp:inline distT="0" distB="0" distL="0" distR="0" wp14:anchorId="1E767EF0" wp14:editId="4B27175C">
+            <wp:extent cx="4286250" cy="1367387"/>
+            <wp:effectExtent l="0" t="0" r="0" b="4445"/>
+            <wp:docPr id="18771784" name="Picture 28"/>
+            <wp:cNvGraphicFramePr>
+              <a:graphicFrameLocks xmlns:a="http://schemas.openxmlformats.org/drawingml/2006/main" noChangeAspect="1"/>
+            </wp:cNvGraphicFramePr>
+            <a:graphic xmlns:a="http://schemas.openxmlformats.org/drawingml/2006/main">
+              <a:graphicData uri="http://schemas.openxmlformats.org/drawingml/2006/picture">
+                <pic:pic xmlns:pic="http://schemas.openxmlformats.org/drawingml/2006/picture">
+                  <pic:nvPicPr>
+                    <pic:cNvPr id="18771784" name="Picture 18771784"/>
+                    <pic:cNvPicPr/>
+                  </pic:nvPicPr>
+                  <pic:blipFill>
+                    <a:blip r:embed="rId33" cstate="print">
+                      <a:extLst>
+                        <a:ext uri="{28A0092B-C50C-407E-A947-70E740481C1C}">
+                          <a14:useLocalDpi xmlns:a14="http://schemas.microsoft.com/office/drawing/2010/main" val="0"/>
+                        </a:ext>
+                      </a:extLst>
+                    </a:blip>
+                    <a:stretch>
+                      <a:fillRect/>
+                    </a:stretch>
+                  </pic:blipFill>
+                  <pic:spPr>
+                    <a:xfrm>
+                      <a:off x="0" y="0"/>
+                      <a:ext cx="4295307" cy="1370276"/>
+                    </a:xfrm>
+                    <a:prstGeom prst="rect">
+                      <a:avLst/>
+                    </a:prstGeom>
+                  </pic:spPr>
+                </pic:pic>
+              </a:graphicData>
+            </a:graphic>
+          </wp:inline>
+        </w:drawing>
+      </w:r>
     </w:p>
     <w:p>
       <w:pPr>

</xml_diff>